<commit_message>
First draft of TOC
</commit_message>
<xml_diff>
--- a/Thesis.docx
+++ b/Thesis.docx
@@ -709,8 +709,10 @@
         </w:tabs>
         <w:rPr>
           <w:rFonts w:eastAsiaTheme="minorEastAsia" w:cstheme="minorBidi"/>
+          <w:kern w:val="2"/>
           <w:szCs w:val="24"/>
-          <w:lang w:eastAsia="en-GB"/>
+          <w:lang w:val="en-US"/>
+          <w14:ligatures w14:val="standardContextual"/>
         </w:rPr>
       </w:pPr>
       <w:r>
@@ -728,7 +730,7 @@
         </w:rPr>
         <w:fldChar w:fldCharType="separate"/>
       </w:r>
-      <w:hyperlink w:anchor="_Toc62226502" w:history="1">
+      <w:hyperlink w:anchor="_Toc196230724" w:history="1">
         <w:r>
           <w:rPr>
             <w:rStyle w:val="Hyperlink"/>
@@ -738,8 +740,10 @@
         <w:r>
           <w:rPr>
             <w:rFonts w:eastAsiaTheme="minorEastAsia" w:cstheme="minorBidi"/>
+            <w:kern w:val="2"/>
             <w:szCs w:val="24"/>
-            <w:lang w:eastAsia="en-GB"/>
+            <w:lang w:val="en-US"/>
+            <w14:ligatures w14:val="standardContextual"/>
           </w:rPr>
           <w:tab/>
         </w:r>
@@ -765,7 +769,7 @@
           <w:rPr>
             <w:webHidden/>
           </w:rPr>
-          <w:instrText xml:space="preserve"> PAGEREF _Toc62226502 \h </w:instrText>
+          <w:instrText xml:space="preserve"> PAGEREF _Toc196230724 \h </w:instrText>
         </w:r>
         <w:r>
           <w:rPr>
@@ -800,11 +804,13 @@
         </w:tabs>
         <w:rPr>
           <w:rFonts w:eastAsiaTheme="minorEastAsia" w:cstheme="minorBidi"/>
+          <w:kern w:val="2"/>
           <w:szCs w:val="24"/>
-          <w:lang w:eastAsia="en-GB"/>
-        </w:rPr>
-      </w:pPr>
-      <w:hyperlink w:anchor="_Toc62226503" w:history="1">
+          <w:lang w:val="en-US"/>
+          <w14:ligatures w14:val="standardContextual"/>
+        </w:rPr>
+      </w:pPr>
+      <w:hyperlink w:anchor="_Toc196230725" w:history="1">
         <w:r>
           <w:rPr>
             <w:rStyle w:val="Hyperlink"/>
@@ -814,8 +820,10 @@
         <w:r>
           <w:rPr>
             <w:rFonts w:eastAsiaTheme="minorEastAsia" w:cstheme="minorBidi"/>
+            <w:kern w:val="2"/>
             <w:szCs w:val="24"/>
-            <w:lang w:eastAsia="en-GB"/>
+            <w:lang w:val="en-US"/>
+            <w14:ligatures w14:val="standardContextual"/>
           </w:rPr>
           <w:tab/>
         </w:r>
@@ -823,19 +831,7 @@
           <w:rPr>
             <w:rStyle w:val="Hyperlink"/>
           </w:rPr>
-          <w:t>Chapter He</w:t>
-        </w:r>
-        <w:r>
-          <w:rPr>
-            <w:rStyle w:val="Hyperlink"/>
-          </w:rPr>
-          <w:t>a</w:t>
-        </w:r>
-        <w:r>
-          <w:rPr>
-            <w:rStyle w:val="Hyperlink"/>
-          </w:rPr>
-          <w:t>ding</w:t>
+          <w:t>Chapter Heading</w:t>
         </w:r>
         <w:r>
           <w:rPr>
@@ -853,7 +849,7 @@
           <w:rPr>
             <w:webHidden/>
           </w:rPr>
-          <w:instrText xml:space="preserve"> PAGEREF _Toc62226503 \h </w:instrText>
+          <w:instrText xml:space="preserve"> PAGEREF _Toc196230725 \h </w:instrText>
         </w:r>
         <w:r>
           <w:rPr>
@@ -886,11 +882,13 @@
         <w:rPr>
           <w:rFonts w:eastAsiaTheme="minorEastAsia" w:cstheme="minorBidi"/>
           <w:noProof/>
+          <w:kern w:val="2"/>
           <w:szCs w:val="24"/>
-          <w:lang w:eastAsia="en-GB"/>
-        </w:rPr>
-      </w:pPr>
-      <w:hyperlink w:anchor="_Toc62226504" w:history="1">
+          <w:lang w:val="en-US"/>
+          <w14:ligatures w14:val="standardContextual"/>
+        </w:rPr>
+      </w:pPr>
+      <w:hyperlink w:anchor="_Toc196230726" w:history="1">
         <w:r>
           <w:rPr>
             <w:rStyle w:val="Hyperlink"/>
@@ -902,8 +900,10 @@
           <w:rPr>
             <w:rFonts w:eastAsiaTheme="minorEastAsia" w:cstheme="minorBidi"/>
             <w:noProof/>
+            <w:kern w:val="2"/>
             <w:szCs w:val="24"/>
-            <w:lang w:eastAsia="en-GB"/>
+            <w:lang w:val="en-US"/>
+            <w14:ligatures w14:val="standardContextual"/>
           </w:rPr>
           <w:tab/>
         </w:r>
@@ -933,7 +933,7 @@
             <w:noProof/>
             <w:webHidden/>
           </w:rPr>
-          <w:instrText xml:space="preserve"> PAGEREF _Toc62226504 \h </w:instrText>
+          <w:instrText xml:space="preserve"> PAGEREF _Toc196230726 \h </w:instrText>
         </w:r>
         <w:r>
           <w:rPr>
@@ -970,11 +970,13 @@
         <w:rPr>
           <w:rFonts w:eastAsiaTheme="minorEastAsia" w:cstheme="minorBidi"/>
           <w:noProof/>
+          <w:kern w:val="2"/>
           <w:szCs w:val="24"/>
-          <w:lang w:eastAsia="en-GB"/>
-        </w:rPr>
-      </w:pPr>
-      <w:hyperlink w:anchor="_Toc62226505" w:history="1">
+          <w:lang w:val="en-US"/>
+          <w14:ligatures w14:val="standardContextual"/>
+        </w:rPr>
+      </w:pPr>
+      <w:hyperlink w:anchor="_Toc196230727" w:history="1">
         <w:r>
           <w:rPr>
             <w:rStyle w:val="Hyperlink"/>
@@ -986,8 +988,10 @@
           <w:rPr>
             <w:rFonts w:eastAsiaTheme="minorEastAsia" w:cstheme="minorBidi"/>
             <w:noProof/>
+            <w:kern w:val="2"/>
             <w:szCs w:val="24"/>
-            <w:lang w:eastAsia="en-GB"/>
+            <w:lang w:val="en-US"/>
+            <w14:ligatures w14:val="standardContextual"/>
           </w:rPr>
           <w:tab/>
         </w:r>
@@ -1017,7 +1021,7 @@
             <w:noProof/>
             <w:webHidden/>
           </w:rPr>
-          <w:instrText xml:space="preserve"> PAGEREF _Toc62226505 \h </w:instrText>
+          <w:instrText xml:space="preserve"> PAGEREF _Toc196230727 \h </w:instrText>
         </w:r>
         <w:r>
           <w:rPr>
@@ -1056,11 +1060,13 @@
         </w:tabs>
         <w:rPr>
           <w:rFonts w:eastAsiaTheme="minorEastAsia" w:cstheme="minorBidi"/>
+          <w:kern w:val="2"/>
           <w:szCs w:val="24"/>
-          <w:lang w:eastAsia="en-GB"/>
-        </w:rPr>
-      </w:pPr>
-      <w:hyperlink w:anchor="_Toc62226506" w:history="1">
+          <w:lang w:val="en-US"/>
+          <w14:ligatures w14:val="standardContextual"/>
+        </w:rPr>
+      </w:pPr>
+      <w:hyperlink w:anchor="_Toc196230728" w:history="1">
         <w:r>
           <w:rPr>
             <w:rStyle w:val="Hyperlink"/>
@@ -1070,8 +1076,10 @@
         <w:r>
           <w:rPr>
             <w:rFonts w:eastAsiaTheme="minorEastAsia" w:cstheme="minorBidi"/>
+            <w:kern w:val="2"/>
             <w:szCs w:val="24"/>
-            <w:lang w:eastAsia="en-GB"/>
+            <w:lang w:val="en-US"/>
+            <w14:ligatures w14:val="standardContextual"/>
           </w:rPr>
           <w:tab/>
         </w:r>
@@ -1079,7 +1087,7 @@
           <w:rPr>
             <w:rStyle w:val="Hyperlink"/>
           </w:rPr>
-          <w:t>Document structure</w:t>
+          <w:t>Implementation</w:t>
         </w:r>
         <w:r>
           <w:rPr>
@@ -1097,7 +1105,7 @@
           <w:rPr>
             <w:webHidden/>
           </w:rPr>
-          <w:instrText xml:space="preserve"> PAGEREF _Toc62226506 \h </w:instrText>
+          <w:instrText xml:space="preserve"> PAGEREF _Toc196230728 \h </w:instrText>
         </w:r>
         <w:r>
           <w:rPr>
@@ -1130,11 +1138,13 @@
         <w:rPr>
           <w:rFonts w:eastAsiaTheme="minorEastAsia" w:cstheme="minorBidi"/>
           <w:noProof/>
+          <w:kern w:val="2"/>
           <w:szCs w:val="24"/>
-          <w:lang w:eastAsia="en-GB"/>
-        </w:rPr>
-      </w:pPr>
-      <w:hyperlink w:anchor="_Toc62226507" w:history="1">
+          <w:lang w:val="en-US"/>
+          <w14:ligatures w14:val="standardContextual"/>
+        </w:rPr>
+      </w:pPr>
+      <w:hyperlink w:anchor="_Toc196230729" w:history="1">
         <w:r>
           <w:rPr>
             <w:rStyle w:val="Hyperlink"/>
@@ -1146,8 +1156,10 @@
           <w:rPr>
             <w:rFonts w:eastAsiaTheme="minorEastAsia" w:cstheme="minorBidi"/>
             <w:noProof/>
+            <w:kern w:val="2"/>
             <w:szCs w:val="24"/>
-            <w:lang w:eastAsia="en-GB"/>
+            <w:lang w:val="en-US"/>
+            <w14:ligatures w14:val="standardContextual"/>
           </w:rPr>
           <w:tab/>
         </w:r>
@@ -1177,7 +1189,7 @@
             <w:noProof/>
             <w:webHidden/>
           </w:rPr>
-          <w:instrText xml:space="preserve"> PAGEREF _Toc62226507 \h </w:instrText>
+          <w:instrText xml:space="preserve"> PAGEREF _Toc196230729 \h </w:instrText>
         </w:r>
         <w:r>
           <w:rPr>
@@ -1214,11 +1226,13 @@
         <w:rPr>
           <w:rFonts w:eastAsiaTheme="minorEastAsia" w:cstheme="minorBidi"/>
           <w:noProof/>
+          <w:kern w:val="2"/>
           <w:szCs w:val="24"/>
-          <w:lang w:eastAsia="en-GB"/>
-        </w:rPr>
-      </w:pPr>
-      <w:hyperlink w:anchor="_Toc62226508" w:history="1">
+          <w:lang w:val="en-US"/>
+          <w14:ligatures w14:val="standardContextual"/>
+        </w:rPr>
+      </w:pPr>
+      <w:hyperlink w:anchor="_Toc196230730" w:history="1">
         <w:r>
           <w:rPr>
             <w:rStyle w:val="Hyperlink"/>
@@ -1230,8 +1244,10 @@
           <w:rPr>
             <w:rFonts w:eastAsiaTheme="minorEastAsia" w:cstheme="minorBidi"/>
             <w:noProof/>
+            <w:kern w:val="2"/>
             <w:szCs w:val="24"/>
-            <w:lang w:eastAsia="en-GB"/>
+            <w:lang w:val="en-US"/>
+            <w14:ligatures w14:val="standardContextual"/>
           </w:rPr>
           <w:tab/>
         </w:r>
@@ -1261,7 +1277,7 @@
             <w:noProof/>
             <w:webHidden/>
           </w:rPr>
-          <w:instrText xml:space="preserve"> PAGEREF _Toc62226508 \h </w:instrText>
+          <w:instrText xml:space="preserve"> PAGEREF _Toc196230730 \h </w:instrText>
         </w:r>
         <w:r>
           <w:rPr>
@@ -1298,11 +1314,13 @@
         <w:rPr>
           <w:rFonts w:eastAsiaTheme="minorEastAsia" w:cstheme="minorBidi"/>
           <w:noProof/>
+          <w:kern w:val="2"/>
           <w:szCs w:val="24"/>
-          <w:lang w:eastAsia="en-GB"/>
-        </w:rPr>
-      </w:pPr>
-      <w:hyperlink w:anchor="_Toc62226509" w:history="1">
+          <w:lang w:val="en-US"/>
+          <w14:ligatures w14:val="standardContextual"/>
+        </w:rPr>
+      </w:pPr>
+      <w:hyperlink w:anchor="_Toc196230731" w:history="1">
         <w:r>
           <w:rPr>
             <w:rStyle w:val="Hyperlink"/>
@@ -1314,8 +1332,10 @@
           <w:rPr>
             <w:rFonts w:eastAsiaTheme="minorEastAsia" w:cstheme="minorBidi"/>
             <w:noProof/>
+            <w:kern w:val="2"/>
             <w:szCs w:val="24"/>
-            <w:lang w:eastAsia="en-GB"/>
+            <w:lang w:val="en-US"/>
+            <w14:ligatures w14:val="standardContextual"/>
           </w:rPr>
           <w:tab/>
         </w:r>
@@ -1345,7 +1365,7 @@
             <w:noProof/>
             <w:webHidden/>
           </w:rPr>
-          <w:instrText xml:space="preserve"> PAGEREF _Toc62226509 \h </w:instrText>
+          <w:instrText xml:space="preserve"> PAGEREF _Toc196230731 \h </w:instrText>
         </w:r>
         <w:r>
           <w:rPr>
@@ -1382,11 +1402,13 @@
         <w:rPr>
           <w:rFonts w:eastAsiaTheme="minorEastAsia" w:cstheme="minorBidi"/>
           <w:noProof/>
+          <w:kern w:val="2"/>
           <w:szCs w:val="24"/>
-          <w:lang w:eastAsia="en-GB"/>
-        </w:rPr>
-      </w:pPr>
-      <w:hyperlink w:anchor="_Toc62226510" w:history="1">
+          <w:lang w:val="en-US"/>
+          <w14:ligatures w14:val="standardContextual"/>
+        </w:rPr>
+      </w:pPr>
+      <w:hyperlink w:anchor="_Toc196230732" w:history="1">
         <w:r>
           <w:rPr>
             <w:rStyle w:val="Hyperlink"/>
@@ -1398,8 +1420,10 @@
           <w:rPr>
             <w:rFonts w:eastAsiaTheme="minorEastAsia" w:cstheme="minorBidi"/>
             <w:noProof/>
+            <w:kern w:val="2"/>
             <w:szCs w:val="24"/>
-            <w:lang w:eastAsia="en-GB"/>
+            <w:lang w:val="en-US"/>
+            <w14:ligatures w14:val="standardContextual"/>
           </w:rPr>
           <w:tab/>
         </w:r>
@@ -1429,7 +1453,7 @@
             <w:noProof/>
             <w:webHidden/>
           </w:rPr>
-          <w:instrText xml:space="preserve"> PAGEREF _Toc62226510 \h </w:instrText>
+          <w:instrText xml:space="preserve"> PAGEREF _Toc196230732 \h </w:instrText>
         </w:r>
         <w:r>
           <w:rPr>
@@ -1466,11 +1490,13 @@
         <w:rPr>
           <w:rFonts w:eastAsiaTheme="minorEastAsia" w:cstheme="minorBidi"/>
           <w:noProof/>
+          <w:kern w:val="2"/>
           <w:szCs w:val="24"/>
-          <w:lang w:eastAsia="en-GB"/>
-        </w:rPr>
-      </w:pPr>
-      <w:hyperlink w:anchor="_Toc62226511" w:history="1">
+          <w:lang w:val="en-US"/>
+          <w14:ligatures w14:val="standardContextual"/>
+        </w:rPr>
+      </w:pPr>
+      <w:hyperlink w:anchor="_Toc196230733" w:history="1">
         <w:r>
           <w:rPr>
             <w:rStyle w:val="Hyperlink"/>
@@ -1482,8 +1508,10 @@
           <w:rPr>
             <w:rFonts w:eastAsiaTheme="minorEastAsia" w:cstheme="minorBidi"/>
             <w:noProof/>
+            <w:kern w:val="2"/>
             <w:szCs w:val="24"/>
-            <w:lang w:eastAsia="en-GB"/>
+            <w:lang w:val="en-US"/>
+            <w14:ligatures w14:val="standardContextual"/>
           </w:rPr>
           <w:tab/>
         </w:r>
@@ -1513,7 +1541,7 @@
             <w:noProof/>
             <w:webHidden/>
           </w:rPr>
-          <w:instrText xml:space="preserve"> PAGEREF _Toc62226511 \h </w:instrText>
+          <w:instrText xml:space="preserve"> PAGEREF _Toc196230733 \h </w:instrText>
         </w:r>
         <w:r>
           <w:rPr>
@@ -1552,11 +1580,13 @@
         </w:tabs>
         <w:rPr>
           <w:rFonts w:eastAsiaTheme="minorEastAsia" w:cstheme="minorBidi"/>
+          <w:kern w:val="2"/>
           <w:szCs w:val="24"/>
-          <w:lang w:eastAsia="en-GB"/>
-        </w:rPr>
-      </w:pPr>
-      <w:hyperlink w:anchor="_Toc62226512" w:history="1">
+          <w:lang w:val="en-US"/>
+          <w14:ligatures w14:val="standardContextual"/>
+        </w:rPr>
+      </w:pPr>
+      <w:hyperlink w:anchor="_Toc196230734" w:history="1">
         <w:r>
           <w:rPr>
             <w:rStyle w:val="Hyperlink"/>
@@ -1566,8 +1596,10 @@
         <w:r>
           <w:rPr>
             <w:rFonts w:eastAsiaTheme="minorEastAsia" w:cstheme="minorBidi"/>
+            <w:kern w:val="2"/>
             <w:szCs w:val="24"/>
-            <w:lang w:eastAsia="en-GB"/>
+            <w:lang w:val="en-US"/>
+            <w14:ligatures w14:val="standardContextual"/>
           </w:rPr>
           <w:tab/>
         </w:r>
@@ -1593,7 +1625,7 @@
           <w:rPr>
             <w:webHidden/>
           </w:rPr>
-          <w:instrText xml:space="preserve"> PAGEREF _Toc62226512 \h </w:instrText>
+          <w:instrText xml:space="preserve"> PAGEREF _Toc196230734 \h </w:instrText>
         </w:r>
         <w:r>
           <w:rPr>
@@ -1626,11 +1658,13 @@
         <w:rPr>
           <w:rFonts w:eastAsiaTheme="minorEastAsia" w:cstheme="minorBidi"/>
           <w:noProof/>
+          <w:kern w:val="2"/>
           <w:szCs w:val="24"/>
-          <w:lang w:eastAsia="en-GB"/>
-        </w:rPr>
-      </w:pPr>
-      <w:hyperlink w:anchor="_Toc62226513" w:history="1">
+          <w:lang w:val="en-US"/>
+          <w14:ligatures w14:val="standardContextual"/>
+        </w:rPr>
+      </w:pPr>
+      <w:hyperlink w:anchor="_Toc196230735" w:history="1">
         <w:r>
           <w:rPr>
             <w:rStyle w:val="Hyperlink"/>
@@ -1642,8 +1676,10 @@
           <w:rPr>
             <w:rFonts w:eastAsiaTheme="minorEastAsia" w:cstheme="minorBidi"/>
             <w:noProof/>
+            <w:kern w:val="2"/>
             <w:szCs w:val="24"/>
-            <w:lang w:eastAsia="en-GB"/>
+            <w:lang w:val="en-US"/>
+            <w14:ligatures w14:val="standardContextual"/>
           </w:rPr>
           <w:tab/>
         </w:r>
@@ -1673,7 +1709,7 @@
             <w:noProof/>
             <w:webHidden/>
           </w:rPr>
-          <w:instrText xml:space="preserve"> PAGEREF _Toc62226513 \h </w:instrText>
+          <w:instrText xml:space="preserve"> PAGEREF _Toc196230735 \h </w:instrText>
         </w:r>
         <w:r>
           <w:rPr>
@@ -1710,11 +1746,13 @@
         <w:rPr>
           <w:rFonts w:eastAsiaTheme="minorEastAsia" w:cstheme="minorBidi"/>
           <w:noProof/>
+          <w:kern w:val="2"/>
           <w:szCs w:val="24"/>
-          <w:lang w:eastAsia="en-GB"/>
-        </w:rPr>
-      </w:pPr>
-      <w:hyperlink w:anchor="_Toc62226514" w:history="1">
+          <w:lang w:val="en-US"/>
+          <w14:ligatures w14:val="standardContextual"/>
+        </w:rPr>
+      </w:pPr>
+      <w:hyperlink w:anchor="_Toc196230736" w:history="1">
         <w:r>
           <w:rPr>
             <w:rStyle w:val="Hyperlink"/>
@@ -1726,8 +1764,10 @@
           <w:rPr>
             <w:rFonts w:eastAsiaTheme="minorEastAsia" w:cstheme="minorBidi"/>
             <w:noProof/>
+            <w:kern w:val="2"/>
             <w:szCs w:val="24"/>
-            <w:lang w:eastAsia="en-GB"/>
+            <w:lang w:val="en-US"/>
+            <w14:ligatures w14:val="standardContextual"/>
           </w:rPr>
           <w:tab/>
         </w:r>
@@ -1757,7 +1797,7 @@
             <w:noProof/>
             <w:webHidden/>
           </w:rPr>
-          <w:instrText xml:space="preserve"> PAGEREF _Toc62226514 \h </w:instrText>
+          <w:instrText xml:space="preserve"> PAGEREF _Toc196230736 \h </w:instrText>
         </w:r>
         <w:r>
           <w:rPr>
@@ -1796,11 +1836,13 @@
         </w:tabs>
         <w:rPr>
           <w:rFonts w:eastAsiaTheme="minorEastAsia" w:cstheme="minorBidi"/>
+          <w:kern w:val="2"/>
           <w:szCs w:val="24"/>
-          <w:lang w:eastAsia="en-GB"/>
-        </w:rPr>
-      </w:pPr>
-      <w:hyperlink w:anchor="_Toc62226515" w:history="1">
+          <w:lang w:val="en-US"/>
+          <w14:ligatures w14:val="standardContextual"/>
+        </w:rPr>
+      </w:pPr>
+      <w:hyperlink w:anchor="_Toc196230737" w:history="1">
         <w:r>
           <w:rPr>
             <w:rStyle w:val="Hyperlink"/>
@@ -1810,8 +1852,10 @@
         <w:r>
           <w:rPr>
             <w:rFonts w:eastAsiaTheme="minorEastAsia" w:cstheme="minorBidi"/>
+            <w:kern w:val="2"/>
             <w:szCs w:val="24"/>
-            <w:lang w:eastAsia="en-GB"/>
+            <w:lang w:val="en-US"/>
+            <w14:ligatures w14:val="standardContextual"/>
           </w:rPr>
           <w:tab/>
         </w:r>
@@ -1837,7 +1881,7 @@
           <w:rPr>
             <w:webHidden/>
           </w:rPr>
-          <w:instrText xml:space="preserve"> PAGEREF _Toc62226515 \h </w:instrText>
+          <w:instrText xml:space="preserve"> PAGEREF _Toc196230737 \h </w:instrText>
         </w:r>
         <w:r>
           <w:rPr>
@@ -1870,11 +1914,13 @@
         <w:rPr>
           <w:rFonts w:eastAsiaTheme="minorEastAsia" w:cstheme="minorBidi"/>
           <w:noProof/>
+          <w:kern w:val="2"/>
           <w:szCs w:val="24"/>
-          <w:lang w:eastAsia="en-GB"/>
-        </w:rPr>
-      </w:pPr>
-      <w:hyperlink w:anchor="_Toc62226516" w:history="1">
+          <w:lang w:val="en-US"/>
+          <w14:ligatures w14:val="standardContextual"/>
+        </w:rPr>
+      </w:pPr>
+      <w:hyperlink w:anchor="_Toc196230738" w:history="1">
         <w:r>
           <w:rPr>
             <w:rStyle w:val="Hyperlink"/>
@@ -1886,8 +1932,10 @@
           <w:rPr>
             <w:rFonts w:eastAsiaTheme="minorEastAsia" w:cstheme="minorBidi"/>
             <w:noProof/>
+            <w:kern w:val="2"/>
             <w:szCs w:val="24"/>
-            <w:lang w:eastAsia="en-GB"/>
+            <w:lang w:val="en-US"/>
+            <w14:ligatures w14:val="standardContextual"/>
           </w:rPr>
           <w:tab/>
         </w:r>
@@ -1917,7 +1965,7 @@
             <w:noProof/>
             <w:webHidden/>
           </w:rPr>
-          <w:instrText xml:space="preserve"> PAGEREF _Toc62226516 \h </w:instrText>
+          <w:instrText xml:space="preserve"> PAGEREF _Toc196230738 \h </w:instrText>
         </w:r>
         <w:r>
           <w:rPr>
@@ -1954,11 +2002,13 @@
         <w:rPr>
           <w:rFonts w:eastAsiaTheme="minorEastAsia" w:cstheme="minorBidi"/>
           <w:noProof/>
+          <w:kern w:val="2"/>
           <w:szCs w:val="24"/>
-          <w:lang w:eastAsia="en-GB"/>
-        </w:rPr>
-      </w:pPr>
-      <w:hyperlink w:anchor="_Toc62226517" w:history="1">
+          <w:lang w:val="en-US"/>
+          <w14:ligatures w14:val="standardContextual"/>
+        </w:rPr>
+      </w:pPr>
+      <w:hyperlink w:anchor="_Toc196230739" w:history="1">
         <w:r>
           <w:rPr>
             <w:rStyle w:val="Hyperlink"/>
@@ -1970,8 +2020,10 @@
           <w:rPr>
             <w:rFonts w:eastAsiaTheme="minorEastAsia" w:cstheme="minorBidi"/>
             <w:noProof/>
+            <w:kern w:val="2"/>
             <w:szCs w:val="24"/>
-            <w:lang w:eastAsia="en-GB"/>
+            <w:lang w:val="en-US"/>
+            <w14:ligatures w14:val="standardContextual"/>
           </w:rPr>
           <w:tab/>
         </w:r>
@@ -2001,7 +2053,7 @@
             <w:noProof/>
             <w:webHidden/>
           </w:rPr>
-          <w:instrText xml:space="preserve"> PAGEREF _Toc62226517 \h </w:instrText>
+          <w:instrText xml:space="preserve"> PAGEREF _Toc196230739 \h </w:instrText>
         </w:r>
         <w:r>
           <w:rPr>
@@ -2038,11 +2090,13 @@
         <w:rPr>
           <w:rFonts w:eastAsiaTheme="minorEastAsia" w:cstheme="minorBidi"/>
           <w:noProof/>
+          <w:kern w:val="2"/>
           <w:szCs w:val="24"/>
-          <w:lang w:eastAsia="en-GB"/>
-        </w:rPr>
-      </w:pPr>
-      <w:hyperlink w:anchor="_Toc62226518" w:history="1">
+          <w:lang w:val="en-US"/>
+          <w14:ligatures w14:val="standardContextual"/>
+        </w:rPr>
+      </w:pPr>
+      <w:hyperlink w:anchor="_Toc196230740" w:history="1">
         <w:r>
           <w:rPr>
             <w:rStyle w:val="Hyperlink"/>
@@ -2054,8 +2108,10 @@
           <w:rPr>
             <w:rFonts w:eastAsiaTheme="minorEastAsia" w:cstheme="minorBidi"/>
             <w:noProof/>
+            <w:kern w:val="2"/>
             <w:szCs w:val="24"/>
-            <w:lang w:eastAsia="en-GB"/>
+            <w:lang w:val="en-US"/>
+            <w14:ligatures w14:val="standardContextual"/>
           </w:rPr>
           <w:tab/>
         </w:r>
@@ -2085,7 +2141,7 @@
             <w:noProof/>
             <w:webHidden/>
           </w:rPr>
-          <w:instrText xml:space="preserve"> PAGEREF _Toc62226518 \h </w:instrText>
+          <w:instrText xml:space="preserve"> PAGEREF _Toc196230740 \h </w:instrText>
         </w:r>
         <w:r>
           <w:rPr>
@@ -2121,11 +2177,13 @@
         <w:pStyle w:val="TOC1"/>
         <w:rPr>
           <w:rFonts w:eastAsiaTheme="minorEastAsia" w:cstheme="minorBidi"/>
+          <w:kern w:val="2"/>
           <w:szCs w:val="24"/>
-          <w:lang w:eastAsia="en-GB"/>
-        </w:rPr>
-      </w:pPr>
-      <w:hyperlink w:anchor="_Toc62226519" w:history="1">
+          <w:lang w:val="en-US"/>
+          <w14:ligatures w14:val="standardContextual"/>
+        </w:rPr>
+      </w:pPr>
+      <w:hyperlink w:anchor="_Toc196230741" w:history="1">
         <w:r>
           <w:rPr>
             <w:rStyle w:val="Hyperlink"/>
@@ -2148,7 +2206,7 @@
           <w:rPr>
             <w:webHidden/>
           </w:rPr>
-          <w:instrText xml:space="preserve"> PAGEREF _Toc62226519 \h </w:instrText>
+          <w:instrText xml:space="preserve"> PAGEREF _Toc196230741 \h </w:instrText>
         </w:r>
         <w:r>
           <w:rPr>
@@ -2180,11 +2238,13 @@
         <w:pStyle w:val="TOC1"/>
         <w:rPr>
           <w:rFonts w:eastAsiaTheme="minorEastAsia" w:cstheme="minorBidi"/>
+          <w:kern w:val="2"/>
           <w:szCs w:val="24"/>
-          <w:lang w:eastAsia="en-GB"/>
-        </w:rPr>
-      </w:pPr>
-      <w:hyperlink w:anchor="_Toc62226520" w:history="1">
+          <w:lang w:val="en-US"/>
+          <w14:ligatures w14:val="standardContextual"/>
+        </w:rPr>
+      </w:pPr>
+      <w:hyperlink w:anchor="_Toc196230742" w:history="1">
         <w:r>
           <w:rPr>
             <w:rStyle w:val="Hyperlink"/>
@@ -2208,7 +2268,7 @@
           <w:rPr>
             <w:webHidden/>
           </w:rPr>
-          <w:instrText xml:space="preserve"> PAGEREF _Toc62226520 \h </w:instrText>
+          <w:instrText xml:space="preserve"> PAGEREF _Toc196230742 \h </w:instrText>
         </w:r>
         <w:r>
           <w:rPr>
@@ -2241,11 +2301,13 @@
         <w:rPr>
           <w:rFonts w:eastAsiaTheme="minorEastAsia" w:cstheme="minorBidi"/>
           <w:noProof/>
+          <w:kern w:val="2"/>
           <w:szCs w:val="24"/>
-          <w:lang w:eastAsia="en-GB"/>
-        </w:rPr>
-      </w:pPr>
-      <w:hyperlink w:anchor="_Toc62226521" w:history="1">
+          <w:lang w:val="en-US"/>
+          <w14:ligatures w14:val="standardContextual"/>
+        </w:rPr>
+      </w:pPr>
+      <w:hyperlink w:anchor="_Toc196230743" w:history="1">
         <w:r>
           <w:rPr>
             <w:rStyle w:val="Hyperlink"/>
@@ -2273,7 +2335,7 @@
             <w:noProof/>
             <w:webHidden/>
           </w:rPr>
-          <w:instrText xml:space="preserve"> PAGEREF _Toc62226521 \h </w:instrText>
+          <w:instrText xml:space="preserve"> PAGEREF _Toc196230743 \h </w:instrText>
         </w:r>
         <w:r>
           <w:rPr>
@@ -2310,11 +2372,13 @@
         <w:rPr>
           <w:rFonts w:eastAsiaTheme="minorEastAsia" w:cstheme="minorBidi"/>
           <w:noProof/>
+          <w:kern w:val="2"/>
           <w:szCs w:val="24"/>
-          <w:lang w:eastAsia="en-GB"/>
-        </w:rPr>
-      </w:pPr>
-      <w:hyperlink w:anchor="_Toc62226522" w:history="1">
+          <w:lang w:val="en-US"/>
+          <w14:ligatures w14:val="standardContextual"/>
+        </w:rPr>
+      </w:pPr>
+      <w:hyperlink w:anchor="_Toc196230744" w:history="1">
         <w:r>
           <w:rPr>
             <w:rStyle w:val="Hyperlink"/>
@@ -2342,7 +2406,7 @@
             <w:noProof/>
             <w:webHidden/>
           </w:rPr>
-          <w:instrText xml:space="preserve"> PAGEREF _Toc62226522 \h </w:instrText>
+          <w:instrText xml:space="preserve"> PAGEREF _Toc196230744 \h </w:instrText>
         </w:r>
         <w:r>
           <w:rPr>
@@ -2397,7 +2461,7 @@
       <w:pPr>
         <w:pStyle w:val="Heading1"/>
       </w:pPr>
-      <w:bookmarkStart w:id="0" w:name="_Toc62226502"/>
+      <w:bookmarkStart w:id="0" w:name="_Toc196230724"/>
       <w:r>
         <w:lastRenderedPageBreak/>
         <w:t>Introduction</w:t>
@@ -2439,7 +2503,7 @@
       <w:pPr>
         <w:pStyle w:val="Heading1"/>
       </w:pPr>
-      <w:bookmarkStart w:id="1" w:name="_Toc62226503"/>
+      <w:bookmarkStart w:id="1" w:name="_Toc196230725"/>
       <w:r>
         <w:t>Chapter Heading</w:t>
       </w:r>
@@ -2450,7 +2514,7 @@
         <w:pStyle w:val="Heading2"/>
       </w:pPr>
       <w:bookmarkStart w:id="2" w:name="_Toc201232214"/>
-      <w:bookmarkStart w:id="3" w:name="_Toc62226504"/>
+      <w:bookmarkStart w:id="3" w:name="_Toc196230726"/>
       <w:r>
         <w:t>Subheading</w:t>
       </w:r>
@@ -2550,7 +2614,7 @@
       <w:pPr>
         <w:pStyle w:val="Heading2"/>
       </w:pPr>
-      <w:bookmarkStart w:id="5" w:name="_Toc62226505"/>
+      <w:bookmarkStart w:id="5" w:name="_Toc196230727"/>
       <w:r>
         <w:lastRenderedPageBreak/>
         <w:t>Subheading</w:t>
@@ -2569,21 +2633,21 @@
       <w:pPr>
         <w:pStyle w:val="Heading1"/>
       </w:pPr>
-      <w:bookmarkStart w:id="6" w:name="_Toc62226506"/>
+      <w:bookmarkStart w:id="6" w:name="_Toc196230728"/>
       <w:bookmarkEnd w:id="4"/>
       <w:r>
-        <w:t>Document</w:t>
-      </w:r>
-      <w:r>
-        <w:t xml:space="preserve"> structure</w:t>
+        <w:t>Implementation</w:t>
       </w:r>
       <w:bookmarkEnd w:id="6"/>
+      <w:r>
+        <w:t xml:space="preserve"> </w:t>
+      </w:r>
     </w:p>
     <w:p>
       <w:pPr>
         <w:pStyle w:val="Heading2"/>
       </w:pPr>
-      <w:bookmarkStart w:id="7" w:name="_Toc62226507"/>
+      <w:bookmarkStart w:id="7" w:name="_Toc196230729"/>
       <w:r>
         <w:t>Tables</w:t>
       </w:r>
@@ -2977,7 +3041,7 @@
       <w:pPr>
         <w:pStyle w:val="Heading3"/>
       </w:pPr>
-      <w:bookmarkStart w:id="8" w:name="_Toc62226508"/>
+      <w:bookmarkStart w:id="8" w:name="_Toc196230730"/>
       <w:r>
         <w:lastRenderedPageBreak/>
         <w:t>How to create tables in Word</w:t>
@@ -3036,7 +3100,7 @@
       <w:pPr>
         <w:pStyle w:val="Heading3"/>
       </w:pPr>
-      <w:bookmarkStart w:id="9" w:name="_Toc62226509"/>
+      <w:bookmarkStart w:id="9" w:name="_Toc196230731"/>
       <w:r>
         <w:t>S</w:t>
       </w:r>
@@ -3057,7 +3121,7 @@
       <w:pPr>
         <w:pStyle w:val="Heading2"/>
       </w:pPr>
-      <w:bookmarkStart w:id="10" w:name="_Toc62226510"/>
+      <w:bookmarkStart w:id="10" w:name="_Toc196230732"/>
       <w:r>
         <w:t>Quotes</w:t>
       </w:r>
@@ -3185,7 +3249,7 @@
       <w:pPr>
         <w:pStyle w:val="Heading2"/>
       </w:pPr>
-      <w:bookmarkStart w:id="11" w:name="_Toc62226511"/>
+      <w:bookmarkStart w:id="11" w:name="_Toc196230733"/>
       <w:r>
         <w:lastRenderedPageBreak/>
         <w:t>Lists</w:t>
@@ -3388,7 +3452,7 @@
       <w:pPr>
         <w:pStyle w:val="Heading1"/>
       </w:pPr>
-      <w:bookmarkStart w:id="12" w:name="_Toc62226512"/>
+      <w:bookmarkStart w:id="12" w:name="_Toc196230734"/>
       <w:r>
         <w:t>Image usage and alternative text</w:t>
       </w:r>
@@ -3530,7 +3594,7 @@
       <w:pPr>
         <w:pStyle w:val="Heading2"/>
       </w:pPr>
-      <w:bookmarkStart w:id="13" w:name="_Toc62226513"/>
+      <w:bookmarkStart w:id="13" w:name="_Toc196230735"/>
       <w:r>
         <w:t xml:space="preserve">How to add </w:t>
       </w:r>
@@ -3716,7 +3780,7 @@
       <w:pPr>
         <w:pStyle w:val="Heading2"/>
       </w:pPr>
-      <w:bookmarkStart w:id="14" w:name="_Toc62226514"/>
+      <w:bookmarkStart w:id="14" w:name="_Toc196230736"/>
       <w:r>
         <w:t>Subheading</w:t>
       </w:r>
@@ -3784,21 +3848,21 @@
           <w:szCs w:val="26"/>
         </w:rPr>
       </w:pPr>
-      <w:bookmarkStart w:id="15" w:name="_Toc62226515"/>
-      <w:bookmarkStart w:id="16" w:name="_Toc278793827"/>
+      <w:bookmarkStart w:id="15" w:name="_Toc278793827"/>
+      <w:bookmarkStart w:id="16" w:name="_Toc196230737"/>
       <w:r>
         <w:t>D</w:t>
       </w:r>
       <w:r>
         <w:t>ocument accessibility</w:t>
       </w:r>
-      <w:bookmarkEnd w:id="15"/>
+      <w:bookmarkEnd w:id="16"/>
     </w:p>
     <w:p>
       <w:pPr>
         <w:pStyle w:val="Heading2"/>
       </w:pPr>
-      <w:bookmarkStart w:id="17" w:name="_Toc62226516"/>
+      <w:bookmarkStart w:id="17" w:name="_Toc196230738"/>
       <w:r>
         <w:t>Finish the document properties</w:t>
       </w:r>
@@ -3870,7 +3934,7 @@
       <w:pPr>
         <w:pStyle w:val="Heading2"/>
       </w:pPr>
-      <w:bookmarkStart w:id="18" w:name="_Toc62226517"/>
+      <w:bookmarkStart w:id="18" w:name="_Toc196230739"/>
       <w:r>
         <w:rPr>
           <w:rFonts w:eastAsiaTheme="minorHAnsi" w:cstheme="minorHAnsi"/>
@@ -4006,7 +4070,7 @@
       <w:pPr>
         <w:pStyle w:val="Heading2"/>
       </w:pPr>
-      <w:bookmarkStart w:id="19" w:name="_Toc62226518"/>
+      <w:bookmarkStart w:id="19" w:name="_Toc196230740"/>
       <w:r>
         <w:t xml:space="preserve">Save the Word </w:t>
       </w:r>
@@ -4151,8 +4215,8 @@
       <w:pPr>
         <w:pStyle w:val="ReferencesAppendixesHeading"/>
       </w:pPr>
-      <w:bookmarkStart w:id="20" w:name="_Toc62226519"/>
-      <w:bookmarkEnd w:id="16"/>
+      <w:bookmarkStart w:id="20" w:name="_Toc196230741"/>
+      <w:bookmarkEnd w:id="15"/>
       <w:r>
         <w:lastRenderedPageBreak/>
         <w:t>References</w:t>
@@ -4278,7 +4342,7 @@
           <w:lang w:val="en-US"/>
         </w:rPr>
       </w:pPr>
-      <w:bookmarkStart w:id="21" w:name="_Toc62226520"/>
+      <w:bookmarkStart w:id="21" w:name="_Toc196230742"/>
       <w:r>
         <w:rPr>
           <w:lang w:val="en-US"/>
@@ -4292,7 +4356,7 @@
       <w:pPr>
         <w:pStyle w:val="AppendixHeading"/>
       </w:pPr>
-      <w:bookmarkStart w:id="22" w:name="_Toc62226521"/>
+      <w:bookmarkStart w:id="22" w:name="_Toc196230743"/>
       <w:r>
         <w:rPr>
           <w:lang w:val="en-US"/>
@@ -4617,7 +4681,7 @@
           <w:lang w:val="en-US"/>
         </w:rPr>
       </w:pPr>
-      <w:bookmarkStart w:id="23" w:name="_Toc62226522"/>
+      <w:bookmarkStart w:id="23" w:name="_Toc196230744"/>
       <w:r>
         <w:rPr>
           <w:lang w:val="en-US"/>
@@ -8401,6 +8465,18 @@
       <w:lang w:val="en-US"/>
     </w:rPr>
   </w:style>
+  <w:style w:type="paragraph" w:styleId="Revision">
+    <w:name w:val="Revision"/>
+    <w:hidden/>
+    <w:uiPriority w:val="99"/>
+    <w:semiHidden/>
+    <w:rsid w:val="00A33FEA"/>
+    <w:rPr>
+      <w:rFonts w:asciiTheme="minorHAnsi" w:hAnsiTheme="minorHAnsi"/>
+      <w:sz w:val="24"/>
+      <w:szCs w:val="24"/>
+    </w:rPr>
+  </w:style>
 </w:styles>
 </file>
 

</xml_diff>

<commit_message>
users, interactions tables are made
</commit_message>
<xml_diff>
--- a/Thesis.docx
+++ b/Thesis.docx
@@ -454,7 +454,7 @@
                         </a:ln>
                         <a:extLst>
                           <a:ext uri="{909E8E84-426E-40dd-AFC4-6F175D3DCCD1}">
-                            <a14:hiddenFill xmlns:arto="http://schemas.microsoft.com/office/word/2006/arto" xmlns="" xmlns:mo="http://schemas.microsoft.com/office/mac/office/2008/main" xmlns:mv="urn:schemas-microsoft-com:mac:vml" xmlns:o="urn:schemas-microsoft-com:office:office" xmlns:v="urn:schemas-microsoft-com:vml" xmlns:w10="urn:schemas-microsoft-com:office:word" xmlns:w="http://schemas.openxmlformats.org/wordprocessingml/2006/main" xmlns:a14="http://schemas.microsoft.com/office/drawing/2010/main" xmlns:c="http://schemas.openxmlformats.org/drawingml/2006/chart" xmlns:adec="http://schemas.microsoft.com/office/drawing/2017/decorative" xmlns:pic="http://schemas.openxmlformats.org/drawingml/2006/picture">
+                            <a14:hiddenFill xmlns:pic="http://schemas.openxmlformats.org/drawingml/2006/picture" xmlns:adec="http://schemas.microsoft.com/office/drawing/2017/decorative" xmlns:c="http://schemas.openxmlformats.org/drawingml/2006/chart" xmlns:a14="http://schemas.microsoft.com/office/drawing/2010/main" xmlns:w="http://schemas.openxmlformats.org/wordprocessingml/2006/main" xmlns:w10="urn:schemas-microsoft-com:office:word" xmlns:v="urn:schemas-microsoft-com:vml" xmlns:o="urn:schemas-microsoft-com:office:office" xmlns:mv="urn:schemas-microsoft-com:mac:vml" xmlns:mo="http://schemas.microsoft.com/office/mac/office/2008/main" xmlns="" xmlns:arto="http://schemas.microsoft.com/office/word/2006/arto">
                               <a:noFill/>
                             </a14:hiddenFill>
                           </a:ext>
@@ -4608,14 +4608,7 @@
           <w:sz w:val="28"/>
           <w:szCs w:val="28"/>
         </w:rPr>
-        <w:t>Data</w:t>
-      </w:r>
-      <w:r>
-        <w:rPr>
-          <w:sz w:val="28"/>
-          <w:szCs w:val="28"/>
-        </w:rPr>
-        <w:t xml:space="preserve"> Ingestion and Processing</w:t>
+        <w:t>Data Ingestion and Processing</w:t>
       </w:r>
       <w:bookmarkEnd w:id="16"/>
     </w:p>
@@ -5178,8 +5171,8 @@
           <w:szCs w:val="26"/>
         </w:rPr>
       </w:pPr>
-      <w:bookmarkStart w:id="20" w:name="_Toc278793827"/>
-      <w:bookmarkStart w:id="21" w:name="_Toc196396091"/>
+      <w:bookmarkStart w:id="20" w:name="_Toc196396091"/>
+      <w:bookmarkStart w:id="21" w:name="_Toc278793827"/>
       <w:r>
         <w:t>5</w:t>
       </w:r>
@@ -5187,7 +5180,7 @@
         <w:tab/>
         <w:t>Conclusions</w:t>
       </w:r>
-      <w:bookmarkEnd w:id="21"/>
+      <w:bookmarkEnd w:id="20"/>
     </w:p>
     <w:p>
       <w:pPr>
@@ -5551,7 +5544,7 @@
         <w:pStyle w:val="ReferencesAppendixesHeading"/>
       </w:pPr>
       <w:bookmarkStart w:id="25" w:name="_Toc196396095"/>
-      <w:bookmarkEnd w:id="20"/>
+      <w:bookmarkEnd w:id="21"/>
       <w:r>
         <w:lastRenderedPageBreak/>
         <w:t>References</w:t>
@@ -6347,6 +6340,11 @@
         <w:docPartUnique/>
       </w:docPartObj>
     </w:sdtPr>
+    <w:sdtEndPr>
+      <w:rPr>
+        <w:rStyle w:val="PageNumber"/>
+      </w:rPr>
+    </w:sdtEndPr>
     <w:sdtContent>
       <w:p>
         <w:pPr>
@@ -6469,6 +6467,11 @@
         <w:docPartUnique/>
       </w:docPartObj>
     </w:sdtPr>
+    <w:sdtEndPr>
+      <w:rPr>
+        <w:rStyle w:val="PageNumber"/>
+      </w:rPr>
+    </w:sdtEndPr>
     <w:sdtContent>
       <w:p>
         <w:pPr>
@@ -6569,6 +6572,11 @@
         <w:docPartUnique/>
       </w:docPartObj>
     </w:sdtPr>
+    <w:sdtEndPr>
+      <w:rPr>
+        <w:rStyle w:val="PageNumber"/>
+      </w:rPr>
+    </w:sdtEndPr>
     <w:sdtContent>
       <w:p>
         <w:pPr>
@@ -11738,6 +11746,10 @@
 </file>
 
 <file path=customXml/item1.xml><?xml version="1.0" encoding="utf-8"?>
+<b:Sources xmlns:b="http://schemas.openxmlformats.org/officeDocument/2006/bibliography" xmlns="http://schemas.openxmlformats.org/officeDocument/2006/bibliography" SelectedStyle="\APASixthEditionOfficeOnline.xsl" StyleName="APA" Version="6"/>
+</file>
+
+<file path=customXml/item2.xml><?xml version="1.0" encoding="utf-8"?>
 <?mso-contentType ?>
 <FormTemplates xmlns="http://schemas.microsoft.com/sharepoint/v3/contenttype/forms">
   <Display>DocumentLibraryForm</Display>
@@ -11746,17 +11758,7 @@
 </FormTemplates>
 </file>
 
-<file path=customXml/item2.xml><?xml version="1.0" encoding="utf-8"?>
-<b:Sources xmlns:b="http://schemas.openxmlformats.org/officeDocument/2006/bibliography" xmlns="http://schemas.openxmlformats.org/officeDocument/2006/bibliography" SelectedStyle="\APASixthEditionOfficeOnline.xsl" StyleName="APA" Version="6"/>
-</file>
-
 <file path=customXml/item3.xml><?xml version="1.0" encoding="utf-8"?>
-<p:properties xmlns:p="http://schemas.microsoft.com/office/2006/metadata/properties" xmlns:xsi="http://www.w3.org/2001/XMLSchema-instance" xmlns:pc="http://schemas.microsoft.com/office/infopath/2007/PartnerControls">
-  <documentManagement/>
-</p:properties>
-</file>
-
-<file path=customXml/item4.xml><?xml version="1.0" encoding="utf-8"?>
 <ct:contentTypeSchema xmlns:ct="http://schemas.microsoft.com/office/2006/metadata/contentType" xmlns:ma="http://schemas.microsoft.com/office/2006/metadata/properties/metaAttributes" ct:_="" ma:_="" ma:contentTypeName="Document" ma:contentTypeID="0x010100495DAE342122D046A1BC8B465CE2930A" ma:contentTypeVersion="7" ma:contentTypeDescription="Create a new document." ma:contentTypeScope="" ma:versionID="2667006cdaec7c762767a59781323ce6">
   <xsd:schema xmlns:xsd="http://www.w3.org/2001/XMLSchema" xmlns:xs="http://www.w3.org/2001/XMLSchema" xmlns:p="http://schemas.microsoft.com/office/2006/metadata/properties" xmlns:ns2="250a78ed-7ec3-4606-b849-87cfc6ecf42b" targetNamespace="http://schemas.microsoft.com/office/2006/metadata/properties" ma:root="true" ma:fieldsID="3ebcad96abc5bf7054f99c6cda63043a" ns2:_="">
     <xsd:import namespace="250a78ed-7ec3-4606-b849-87cfc6ecf42b"/>
@@ -11920,7 +11922,21 @@
 </ct:contentTypeSchema>
 </file>
 
+<file path=customXml/item4.xml><?xml version="1.0" encoding="utf-8"?>
+<p:properties xmlns:p="http://schemas.microsoft.com/office/2006/metadata/properties" xmlns:xsi="http://www.w3.org/2001/XMLSchema-instance" xmlns:pc="http://schemas.microsoft.com/office/infopath/2007/PartnerControls">
+  <documentManagement/>
+</p:properties>
+</file>
+
 <file path=customXml/itemProps1.xml><?xml version="1.0" encoding="utf-8"?>
+<ds:datastoreItem xmlns:ds="http://schemas.openxmlformats.org/officeDocument/2006/customXml" ds:itemID="{74FD94B5-EF1E-4B82-99BF-48C1F535BB32}">
+  <ds:schemaRefs>
+    <ds:schemaRef ds:uri="http://schemas.openxmlformats.org/officeDocument/2006/bibliography"/>
+  </ds:schemaRefs>
+</ds:datastoreItem>
+</file>
+
+<file path=customXml/itemProps2.xml><?xml version="1.0" encoding="utf-8"?>
 <ds:datastoreItem xmlns:ds="http://schemas.openxmlformats.org/officeDocument/2006/customXml" ds:itemID="{F27F1F66-D49C-410A-ABAE-CB7CF9D660E1}">
   <ds:schemaRefs>
     <ds:schemaRef ds:uri="http://schemas.microsoft.com/sharepoint/v3/contenttype/forms"/>
@@ -11928,24 +11944,7 @@
 </ds:datastoreItem>
 </file>
 
-<file path=customXml/itemProps2.xml><?xml version="1.0" encoding="utf-8"?>
-<ds:datastoreItem xmlns:ds="http://schemas.openxmlformats.org/officeDocument/2006/customXml" ds:itemID="{74FD94B5-EF1E-4B82-99BF-48C1F535BB32}">
-  <ds:schemaRefs>
-    <ds:schemaRef ds:uri="http://schemas.openxmlformats.org/officeDocument/2006/bibliography"/>
-  </ds:schemaRefs>
-</ds:datastoreItem>
-</file>
-
 <file path=customXml/itemProps3.xml><?xml version="1.0" encoding="utf-8"?>
-<ds:datastoreItem xmlns:ds="http://schemas.openxmlformats.org/officeDocument/2006/customXml" ds:itemID="{9476AE06-92CD-40D1-89B3-9C2A31572EB4}">
-  <ds:schemaRefs>
-    <ds:schemaRef ds:uri="http://schemas.microsoft.com/office/2006/metadata/properties"/>
-    <ds:schemaRef ds:uri="http://schemas.microsoft.com/office/infopath/2007/PartnerControls"/>
-  </ds:schemaRefs>
-</ds:datastoreItem>
-</file>
-
-<file path=customXml/itemProps4.xml><?xml version="1.0" encoding="utf-8"?>
 <ds:datastoreItem xmlns:ds="http://schemas.openxmlformats.org/officeDocument/2006/customXml" ds:itemID="{F3D28554-B7ED-45A4-8E01-7C80E754F3D5}">
   <ds:schemaRefs>
     <ds:schemaRef ds:uri="http://schemas.microsoft.com/office/2006/metadata/contentType"/>
@@ -11961,4 +11960,13 @@
     <ds:schemaRef ds:uri="http://schemas.microsoft.com/internal/obd"/>
   </ds:schemaRefs>
 </ds:datastoreItem>
+</file>
+
+<file path=customXml/itemProps4.xml><?xml version="1.0" encoding="utf-8"?>
+<ds:datastoreItem xmlns:ds="http://schemas.openxmlformats.org/officeDocument/2006/customXml" ds:itemID="{9476AE06-92CD-40D1-89B3-9C2A31572EB4}">
+  <ds:schemaRefs>
+    <ds:schemaRef ds:uri="http://schemas.microsoft.com/office/2006/metadata/properties"/>
+    <ds:schemaRef ds:uri="http://schemas.microsoft.com/office/infopath/2007/PartnerControls"/>
+  </ds:schemaRefs>
+</ds:datastoreItem>
 </file>
</xml_diff>